<commit_message>
Documento de Instalacion y configuracion de la aplicación
</commit_message>
<xml_diff>
--- a/branches/vidacamara_1/docs/instalacion/documento-de-instalacion.docx
+++ b/branches/vidacamara_1/docs/instalacion/documento-de-instalacion.docx
@@ -41,6 +41,287 @@
       </w:r>
     </w:p>
     <w:p>
+      <w:r>
+        <w:br w:type="page"/>
+      </w:r>
+    </w:p>
+    <w:bookmarkStart w:id="0" w:name="_GoBack" w:displacedByCustomXml="next"/>
+    <w:sdt>
+      <w:sdtPr>
+        <w:rPr>
+          <w:rFonts w:asciiTheme="minorHAnsi" w:hAnsiTheme="minorHAnsi"/>
+          <w:lang w:val="es-ES"/>
+        </w:rPr>
+        <w:id w:val="600850671"/>
+        <w:docPartObj>
+          <w:docPartGallery w:val="Table of Contents"/>
+          <w:docPartUnique/>
+        </w:docPartObj>
+      </w:sdtPr>
+      <w:sdtEndPr>
+        <w:rPr>
+          <w:rFonts w:eastAsiaTheme="minorHAnsi" w:cstheme="minorBidi"/>
+          <w:color w:val="auto"/>
+          <w:sz w:val="22"/>
+          <w:szCs w:val="22"/>
+          <w:lang w:eastAsia="en-US"/>
+        </w:rPr>
+      </w:sdtEndPr>
+      <w:sdtContent>
+        <w:p>
+          <w:pPr>
+            <w:pStyle w:val="TtulodeTDC"/>
+            <w:rPr>
+              <w:rFonts w:asciiTheme="minorHAnsi" w:hAnsiTheme="minorHAnsi"/>
+            </w:rPr>
+          </w:pPr>
+          <w:r>
+            <w:rPr>
+              <w:rFonts w:asciiTheme="minorHAnsi" w:hAnsiTheme="minorHAnsi"/>
+              <w:lang w:val="es-ES"/>
+            </w:rPr>
+            <w:t>Contenido del Documento</w:t>
+          </w:r>
+          <w:r>
+            <w:rPr>
+              <w:rFonts w:asciiTheme="minorHAnsi" w:hAnsiTheme="minorHAnsi"/>
+              <w:lang w:val="es-ES"/>
+            </w:rPr>
+            <w:br/>
+          </w:r>
+          <w:bookmarkEnd w:id="0"/>
+        </w:p>
+        <w:p>
+          <w:pPr>
+            <w:pStyle w:val="TDC1"/>
+            <w:tabs>
+              <w:tab w:val="right" w:leader="dot" w:pos="8828"/>
+            </w:tabs>
+            <w:rPr>
+              <w:noProof/>
+            </w:rPr>
+          </w:pPr>
+          <w:r>
+            <w:fldChar w:fldCharType="begin"/>
+          </w:r>
+          <w:r>
+            <w:instrText xml:space="preserve"> TOC \o "1-3" \h \z \u </w:instrText>
+          </w:r>
+          <w:r>
+            <w:fldChar w:fldCharType="separate"/>
+          </w:r>
+          <w:hyperlink w:anchor="_Toc347159183" w:history="1">
+            <w:r>
+              <w:rPr>
+                <w:rStyle w:val="Hipervnculo"/>
+                <w:noProof/>
+              </w:rPr>
+              <w:t>Configuración de Driver JDBC para SQL Server.</w:t>
+            </w:r>
+            <w:r>
+              <w:rPr>
+                <w:noProof/>
+                <w:webHidden/>
+              </w:rPr>
+              <w:tab/>
+            </w:r>
+            <w:r>
+              <w:rPr>
+                <w:noProof/>
+                <w:webHidden/>
+              </w:rPr>
+              <w:fldChar w:fldCharType="begin"/>
+            </w:r>
+            <w:r>
+              <w:rPr>
+                <w:noProof/>
+                <w:webHidden/>
+              </w:rPr>
+              <w:instrText xml:space="preserve"> PAGEREF _Toc347159183 \h </w:instrText>
+            </w:r>
+            <w:r>
+              <w:rPr>
+                <w:noProof/>
+                <w:webHidden/>
+              </w:rPr>
+            </w:r>
+            <w:r>
+              <w:rPr>
+                <w:noProof/>
+                <w:webHidden/>
+              </w:rPr>
+              <w:fldChar w:fldCharType="separate"/>
+            </w:r>
+            <w:r>
+              <w:rPr>
+                <w:noProof/>
+                <w:webHidden/>
+              </w:rPr>
+              <w:t>2</w:t>
+            </w:r>
+            <w:r>
+              <w:rPr>
+                <w:noProof/>
+                <w:webHidden/>
+              </w:rPr>
+              <w:fldChar w:fldCharType="end"/>
+            </w:r>
+          </w:hyperlink>
+        </w:p>
+        <w:p>
+          <w:pPr>
+            <w:pStyle w:val="TDC2"/>
+            <w:tabs>
+              <w:tab w:val="right" w:leader="dot" w:pos="8828"/>
+            </w:tabs>
+            <w:rPr>
+              <w:noProof/>
+            </w:rPr>
+          </w:pPr>
+          <w:hyperlink w:anchor="_Toc347159184" w:history="1">
+            <w:r>
+              <w:rPr>
+                <w:rStyle w:val="Hipervnculo"/>
+                <w:noProof/>
+              </w:rPr>
+              <w:t>Instalación y configuración de Modulo de SQL server</w:t>
+            </w:r>
+            <w:r>
+              <w:rPr>
+                <w:noProof/>
+                <w:webHidden/>
+              </w:rPr>
+              <w:tab/>
+            </w:r>
+            <w:r>
+              <w:rPr>
+                <w:noProof/>
+                <w:webHidden/>
+              </w:rPr>
+              <w:fldChar w:fldCharType="begin"/>
+            </w:r>
+            <w:r>
+              <w:rPr>
+                <w:noProof/>
+                <w:webHidden/>
+              </w:rPr>
+              <w:instrText xml:space="preserve"> PAGEREF _Toc347159184 \h </w:instrText>
+            </w:r>
+            <w:r>
+              <w:rPr>
+                <w:noProof/>
+                <w:webHidden/>
+              </w:rPr>
+            </w:r>
+            <w:r>
+              <w:rPr>
+                <w:noProof/>
+                <w:webHidden/>
+              </w:rPr>
+              <w:fldChar w:fldCharType="separate"/>
+            </w:r>
+            <w:r>
+              <w:rPr>
+                <w:noProof/>
+                <w:webHidden/>
+              </w:rPr>
+              <w:t>2</w:t>
+            </w:r>
+            <w:r>
+              <w:rPr>
+                <w:noProof/>
+                <w:webHidden/>
+              </w:rPr>
+              <w:fldChar w:fldCharType="end"/>
+            </w:r>
+          </w:hyperlink>
+        </w:p>
+        <w:p>
+          <w:pPr>
+            <w:pStyle w:val="TDC2"/>
+            <w:tabs>
+              <w:tab w:val="right" w:leader="dot" w:pos="8828"/>
+            </w:tabs>
+            <w:rPr>
+              <w:noProof/>
+            </w:rPr>
+          </w:pPr>
+          <w:hyperlink w:anchor="_Toc347159185" w:history="1">
+            <w:r>
+              <w:rPr>
+                <w:rStyle w:val="Hipervnculo"/>
+                <w:noProof/>
+              </w:rPr>
+              <w:t>Configuración de Datasource y Pool de Conexiones.</w:t>
+            </w:r>
+            <w:r>
+              <w:rPr>
+                <w:noProof/>
+                <w:webHidden/>
+              </w:rPr>
+              <w:tab/>
+            </w:r>
+            <w:r>
+              <w:rPr>
+                <w:noProof/>
+                <w:webHidden/>
+              </w:rPr>
+              <w:fldChar w:fldCharType="begin"/>
+            </w:r>
+            <w:r>
+              <w:rPr>
+                <w:noProof/>
+                <w:webHidden/>
+              </w:rPr>
+              <w:instrText xml:space="preserve"> PAGEREF _Toc347159185 \h </w:instrText>
+            </w:r>
+            <w:r>
+              <w:rPr>
+                <w:noProof/>
+                <w:webHidden/>
+              </w:rPr>
+            </w:r>
+            <w:r>
+              <w:rPr>
+                <w:noProof/>
+                <w:webHidden/>
+              </w:rPr>
+              <w:fldChar w:fldCharType="separate"/>
+            </w:r>
+            <w:r>
+              <w:rPr>
+                <w:noProof/>
+                <w:webHidden/>
+              </w:rPr>
+              <w:t>4</w:t>
+            </w:r>
+            <w:r>
+              <w:rPr>
+                <w:noProof/>
+                <w:webHidden/>
+              </w:rPr>
+              <w:fldChar w:fldCharType="end"/>
+            </w:r>
+          </w:hyperlink>
+        </w:p>
+        <w:p>
+          <w:r>
+            <w:rPr>
+              <w:b/>
+              <w:bCs/>
+              <w:lang w:val="es-ES"/>
+            </w:rPr>
+            <w:fldChar w:fldCharType="end"/>
+          </w:r>
+        </w:p>
+      </w:sdtContent>
+    </w:sdt>
+    <w:p>
+      <w:pPr>
+        <w:jc w:val="center"/>
+      </w:pPr>
+    </w:p>
+    <w:p>
       <w:pPr>
         <w:jc w:val="center"/>
       </w:pPr>
@@ -142,6 +423,7 @@
           <w:rFonts w:asciiTheme="minorHAnsi" w:hAnsiTheme="minorHAnsi"/>
         </w:rPr>
       </w:pPr>
+      <w:bookmarkStart w:id="1" w:name="_Toc347159183"/>
       <w:r>
         <w:rPr>
           <w:rFonts w:asciiTheme="minorHAnsi" w:hAnsiTheme="minorHAnsi"/>
@@ -149,6 +431,7 @@
         <w:lastRenderedPageBreak/>
         <w:t>Configuración de Driver JDBC para SQL Server.</w:t>
       </w:r>
+      <w:bookmarkEnd w:id="1"/>
     </w:p>
     <w:p/>
     <w:p>
@@ -158,12 +441,14 @@
           <w:rFonts w:asciiTheme="minorHAnsi" w:hAnsiTheme="minorHAnsi"/>
         </w:rPr>
       </w:pPr>
+      <w:bookmarkStart w:id="2" w:name="_Toc347159184"/>
       <w:r>
         <w:rPr>
           <w:rFonts w:asciiTheme="minorHAnsi" w:hAnsiTheme="minorHAnsi"/>
         </w:rPr>
         <w:t>Instalación y configuración de Modulo de SQL server</w:t>
       </w:r>
+      <w:bookmarkEnd w:id="2"/>
     </w:p>
     <w:p/>
     <w:p>
@@ -259,8 +544,31 @@
       <w:r>
         <w:t xml:space="preserve">archivo </w:t>
       </w:r>
-      <w:r>
-        <w:t xml:space="preserve">JAR suministrado del Driver SQL Server en la carpeta </w:t>
+      <w:hyperlink r:id="rId7" w:history="1">
+        <w:r>
+          <w:rPr>
+            <w:rStyle w:val="Hipervnculo"/>
+          </w:rPr>
+          <w:t>sqljd</w:t>
+        </w:r>
+        <w:r>
+          <w:rPr>
+            <w:rStyle w:val="Hipervnculo"/>
+          </w:rPr>
+          <w:t>b</w:t>
+        </w:r>
+        <w:r>
+          <w:rPr>
+            <w:rStyle w:val="Hipervnculo"/>
+          </w:rPr>
+          <w:t>c4.jar</w:t>
+        </w:r>
+      </w:hyperlink>
+      <w:r>
+        <w:t xml:space="preserve"> </w:t>
+      </w:r>
+      <w:r>
+        <w:t xml:space="preserve">suministrado del Driver SQL Server en la carpeta </w:t>
       </w:r>
       <w:proofErr w:type="spellStart"/>
       <w:r>
@@ -313,7 +621,7 @@
           <w:lang w:eastAsia="es-CL"/>
         </w:rPr>
         <w:drawing>
-          <wp:inline distT="0" distB="0" distL="0" distR="0" wp14:anchorId="16F2B778" wp14:editId="78752F16">
+          <wp:inline distT="0" distB="0" distL="0" distR="0" wp14:anchorId="62FA4B1B" wp14:editId="37202DF1">
             <wp:extent cx="5612130" cy="1049020"/>
             <wp:effectExtent l="0" t="0" r="7620" b="0"/>
             <wp:docPr id="1" name="Imagen 1"/>
@@ -328,7 +636,7 @@
                     <pic:cNvPicPr/>
                   </pic:nvPicPr>
                   <pic:blipFill>
-                    <a:blip r:embed="rId6"/>
+                    <a:blip r:embed="rId8"/>
                     <a:stretch>
                       <a:fillRect/>
                     </a:stretch>
@@ -352,7 +660,7 @@
     <w:p>
       <w:pPr>
         <w:rPr>
-          <w:rFonts w:asciiTheme="majorHAnsi" w:eastAsiaTheme="majorEastAsia" w:hAnsiTheme="majorHAnsi" w:cstheme="majorBidi"/>
+          <w:rFonts w:eastAsiaTheme="majorEastAsia" w:cstheme="majorBidi"/>
           <w:b/>
           <w:bCs/>
           <w:color w:val="4F81BD" w:themeColor="accent1"/>
@@ -367,17 +675,31 @@
     <w:p>
       <w:pPr>
         <w:pStyle w:val="Ttulo2"/>
-      </w:pPr>
-      <w:r>
+        <w:rPr>
+          <w:rFonts w:asciiTheme="minorHAnsi" w:hAnsiTheme="minorHAnsi"/>
+        </w:rPr>
+      </w:pPr>
+      <w:bookmarkStart w:id="3" w:name="_Toc347159185"/>
+      <w:r>
+        <w:rPr>
+          <w:rFonts w:asciiTheme="minorHAnsi" w:hAnsiTheme="minorHAnsi"/>
+        </w:rPr>
         <w:lastRenderedPageBreak/>
         <w:t>Configuración</w:t>
       </w:r>
       <w:r>
+        <w:rPr>
+          <w:rFonts w:asciiTheme="minorHAnsi" w:hAnsiTheme="minorHAnsi"/>
+        </w:rPr>
         <w:t xml:space="preserve"> de Datasource y Pool de C</w:t>
       </w:r>
       <w:r>
+        <w:rPr>
+          <w:rFonts w:asciiTheme="minorHAnsi" w:hAnsiTheme="minorHAnsi"/>
+        </w:rPr>
         <w:t>onexiones.</w:t>
       </w:r>
+      <w:bookmarkEnd w:id="3"/>
     </w:p>
     <w:p>
       <w:pPr>
@@ -554,8 +876,6 @@
         </w:rPr>
         <w:t xml:space="preserve"> respectivos.</w:t>
       </w:r>
-      <w:bookmarkStart w:id="0" w:name="_GoBack"/>
-      <w:bookmarkEnd w:id="0"/>
       <w:r>
         <w:rPr>
           <w:rStyle w:val="nfasis"/>
@@ -589,14 +909,7 @@
           <w:rStyle w:val="nfasis"/>
           <w:i w:val="0"/>
         </w:rPr>
-        <w:t>d</w:t>
-      </w:r>
-      <w:r>
-        <w:rPr>
-          <w:rStyle w:val="nfasis"/>
-          <w:i w:val="0"/>
-        </w:rPr>
-        <w:t>atasources</w:t>
+        <w:t>datasources</w:t>
       </w:r>
       <w:proofErr w:type="spellEnd"/>
       <w:r>
@@ -620,7 +933,7 @@
           <w:lang w:eastAsia="es-CL"/>
         </w:rPr>
         <w:drawing>
-          <wp:inline distT="0" distB="0" distL="0" distR="0" wp14:anchorId="52C9CD93" wp14:editId="162634DA">
+          <wp:inline distT="0" distB="0" distL="0" distR="0" wp14:anchorId="688F35F0" wp14:editId="59152BA7">
             <wp:extent cx="4543425" cy="447675"/>
             <wp:effectExtent l="0" t="0" r="9525" b="9525"/>
             <wp:docPr id="2" name="Imagen 2"/>
@@ -635,7 +948,7 @@
                     <pic:cNvPicPr/>
                   </pic:nvPicPr>
                   <pic:blipFill>
-                    <a:blip r:embed="rId7"/>
+                    <a:blip r:embed="rId9"/>
                     <a:stretch>
                       <a:fillRect/>
                     </a:stretch>
@@ -654,6 +967,280 @@
             </a:graphic>
           </wp:inline>
         </w:drawing>
+      </w:r>
+    </w:p>
+    <w:p>
+      <w:pPr>
+        <w:ind w:left="708"/>
+        <w:rPr>
+          <w:rStyle w:val="nfasis"/>
+          <w:b/>
+          <w:i w:val="0"/>
+        </w:rPr>
+      </w:pPr>
+      <w:r>
+        <w:rPr>
+          <w:rStyle w:val="nfasis"/>
+          <w:b/>
+          <w:i w:val="0"/>
+        </w:rPr>
+        <w:t xml:space="preserve">A continuación copie el contenido del archivo </w:t>
+      </w:r>
+      <w:hyperlink r:id="rId10" w:history="1">
+        <w:r>
+          <w:rPr>
+            <w:rStyle w:val="Hipervnculo"/>
+            <w:b/>
+            <w:i/>
+          </w:rPr>
+          <w:t>datasourse-exfida.xml</w:t>
+        </w:r>
+      </w:hyperlink>
+      <w:r>
+        <w:rPr>
+          <w:rStyle w:val="nfasis"/>
+          <w:b/>
+          <w:i w:val="0"/>
+        </w:rPr>
+        <w:t xml:space="preserve"> suministrado en la documentación remplazando la información correspondiente, ejemplo:</w:t>
+      </w:r>
+    </w:p>
+    <w:p>
+      <w:pPr>
+        <w:ind w:left="708"/>
+        <w:rPr>
+          <w:rStyle w:val="nfasis"/>
+          <w:i w:val="0"/>
+        </w:rPr>
+      </w:pPr>
+      <w:r>
+        <w:rPr>
+          <w:rStyle w:val="nfasis"/>
+          <w:i w:val="0"/>
+        </w:rPr>
+        <w:t>&lt;</w:t>
+      </w:r>
+      <w:proofErr w:type="spellStart"/>
+      <w:r>
+        <w:rPr>
+          <w:rStyle w:val="nfasis"/>
+          <w:i w:val="0"/>
+        </w:rPr>
+        <w:t>connection-url</w:t>
+      </w:r>
+      <w:proofErr w:type="spellEnd"/>
+      <w:r>
+        <w:rPr>
+          <w:rStyle w:val="nfasis"/>
+          <w:i w:val="0"/>
+        </w:rPr>
+        <w:t>&gt;</w:t>
+      </w:r>
+      <w:r>
+        <w:rPr>
+          <w:rStyle w:val="nfasis"/>
+          <w:i w:val="0"/>
+        </w:rPr>
+        <w:br/>
+        <w:t xml:space="preserve">  jdbc</w:t>
+      </w:r>
+      <w:proofErr w:type="gramStart"/>
+      <w:r>
+        <w:rPr>
+          <w:rStyle w:val="nfasis"/>
+          <w:i w:val="0"/>
+        </w:rPr>
+        <w:t>:sqlserver</w:t>
+      </w:r>
+      <w:proofErr w:type="gramEnd"/>
+      <w:r>
+        <w:rPr>
+          <w:rStyle w:val="nfasis"/>
+          <w:i w:val="0"/>
+        </w:rPr>
+        <w:t>://{nombre_servidor}:{puerto};databaseName={nombre_base_datos}</w:t>
+      </w:r>
+      <w:r>
+        <w:rPr>
+          <w:rStyle w:val="nfasis"/>
+          <w:i w:val="0"/>
+        </w:rPr>
+        <w:br/>
+        <w:t>&lt;/</w:t>
+      </w:r>
+      <w:proofErr w:type="spellStart"/>
+      <w:r>
+        <w:rPr>
+          <w:rStyle w:val="nfasis"/>
+          <w:i w:val="0"/>
+        </w:rPr>
+        <w:t>connection-url</w:t>
+      </w:r>
+      <w:proofErr w:type="spellEnd"/>
+      <w:r>
+        <w:rPr>
+          <w:rStyle w:val="nfasis"/>
+          <w:i w:val="0"/>
+        </w:rPr>
+        <w:t>&gt;</w:t>
+      </w:r>
+    </w:p>
+    <w:p>
+      <w:pPr>
+        <w:ind w:left="708"/>
+        <w:rPr>
+          <w:rStyle w:val="nfasis"/>
+          <w:i w:val="0"/>
+          <w:lang w:val="en-US"/>
+        </w:rPr>
+      </w:pPr>
+      <w:r>
+        <w:rPr>
+          <w:rStyle w:val="nfasis"/>
+          <w:i w:val="0"/>
+          <w:lang w:val="en-US"/>
+        </w:rPr>
+        <w:t>&lt;connection-</w:t>
+      </w:r>
+      <w:proofErr w:type="spellStart"/>
+      <w:r>
+        <w:rPr>
+          <w:rStyle w:val="nfasis"/>
+          <w:i w:val="0"/>
+          <w:lang w:val="en-US"/>
+        </w:rPr>
+        <w:t>url</w:t>
+      </w:r>
+      <w:proofErr w:type="spellEnd"/>
+      <w:r>
+        <w:rPr>
+          <w:rStyle w:val="nfasis"/>
+          <w:i w:val="0"/>
+          <w:lang w:val="en-US"/>
+        </w:rPr>
+        <w:t>&gt;</w:t>
+      </w:r>
+      <w:r>
+        <w:rPr>
+          <w:rStyle w:val="nfasis"/>
+          <w:i w:val="0"/>
+          <w:lang w:val="en-US"/>
+        </w:rPr>
+        <w:br/>
+        <w:t xml:space="preserve">  </w:t>
+      </w:r>
+      <w:proofErr w:type="spellStart"/>
+      <w:r>
+        <w:rPr>
+          <w:rStyle w:val="nfasis"/>
+          <w:i w:val="0"/>
+          <w:lang w:val="en-US"/>
+        </w:rPr>
+        <w:t>jd</w:t>
+      </w:r>
+      <w:r>
+        <w:rPr>
+          <w:rStyle w:val="nfasis"/>
+          <w:i w:val="0"/>
+          <w:lang w:val="en-US"/>
+        </w:rPr>
+        <w:t>bc</w:t>
+      </w:r>
+      <w:proofErr w:type="gramStart"/>
+      <w:r>
+        <w:rPr>
+          <w:rStyle w:val="nfasis"/>
+          <w:i w:val="0"/>
+          <w:lang w:val="en-US"/>
+        </w:rPr>
+        <w:t>:sqlserver</w:t>
+      </w:r>
+      <w:proofErr w:type="spellEnd"/>
+      <w:proofErr w:type="gramEnd"/>
+      <w:r>
+        <w:rPr>
+          <w:rStyle w:val="nfasis"/>
+          <w:i w:val="0"/>
+          <w:lang w:val="en-US"/>
+        </w:rPr>
+        <w:t>://server1</w:t>
+      </w:r>
+      <w:r>
+        <w:rPr>
+          <w:rStyle w:val="nfasis"/>
+          <w:i w:val="0"/>
+          <w:lang w:val="en-US"/>
+        </w:rPr>
+        <w:t>:</w:t>
+      </w:r>
+      <w:r>
+        <w:rPr>
+          <w:rStyle w:val="nfasis"/>
+          <w:i w:val="0"/>
+          <w:lang w:val="en-US"/>
+        </w:rPr>
+        <w:t>1433</w:t>
+      </w:r>
+      <w:r>
+        <w:rPr>
+          <w:rStyle w:val="nfasis"/>
+          <w:i w:val="0"/>
+          <w:lang w:val="en-US"/>
+        </w:rPr>
+        <w:t>;databaseName=</w:t>
+      </w:r>
+      <w:r>
+        <w:rPr>
+          <w:rStyle w:val="nfasis"/>
+          <w:i w:val="0"/>
+          <w:lang w:val="en-US"/>
+        </w:rPr>
+        <w:t>EXFIDA</w:t>
+      </w:r>
+      <w:r>
+        <w:rPr>
+          <w:rStyle w:val="nfasis"/>
+          <w:i w:val="0"/>
+          <w:lang w:val="en-US"/>
+        </w:rPr>
+        <w:br/>
+        <w:t>&lt;/connection-</w:t>
+      </w:r>
+      <w:proofErr w:type="spellStart"/>
+      <w:r>
+        <w:rPr>
+          <w:rStyle w:val="nfasis"/>
+          <w:i w:val="0"/>
+          <w:lang w:val="en-US"/>
+        </w:rPr>
+        <w:t>url</w:t>
+      </w:r>
+      <w:proofErr w:type="spellEnd"/>
+      <w:r>
+        <w:rPr>
+          <w:rStyle w:val="nfasis"/>
+          <w:i w:val="0"/>
+          <w:lang w:val="en-US"/>
+        </w:rPr>
+        <w:t>&gt;</w:t>
+      </w:r>
+    </w:p>
+    <w:p>
+      <w:pPr>
+        <w:ind w:left="708"/>
+        <w:rPr>
+          <w:rStyle w:val="nfasis"/>
+          <w:b/>
+          <w:i w:val="0"/>
+        </w:rPr>
+      </w:pPr>
+      <w:r>
+        <w:rPr>
+          <w:rStyle w:val="nfasis"/>
+          <w:b/>
+          <w:i w:val="0"/>
+        </w:rPr>
+        <w:t>Importante: al remplazar los valores debe extraer las llaves de corchete” {}”</w:t>
       </w:r>
     </w:p>
     <w:sectPr>
@@ -1218,6 +1805,58 @@
       <w:contextualSpacing/>
     </w:pPr>
   </w:style>
+  <w:style w:type="character" w:styleId="Hipervnculo">
+    <w:name w:val="Hyperlink"/>
+    <w:basedOn w:val="Fuentedeprrafopredeter"/>
+    <w:uiPriority w:val="99"/>
+    <w:unhideWhenUsed/>
+    <w:rsid w:val="001B37E9"/>
+    <w:rPr>
+      <w:color w:val="0000FF" w:themeColor="hyperlink"/>
+      <w:u w:val="single"/>
+    </w:rPr>
+  </w:style>
+  <w:style w:type="paragraph" w:styleId="TtulodeTDC">
+    <w:name w:val="TOC Heading"/>
+    <w:basedOn w:val="Ttulo1"/>
+    <w:next w:val="Normal"/>
+    <w:uiPriority w:val="39"/>
+    <w:semiHidden/>
+    <w:unhideWhenUsed/>
+    <w:qFormat/>
+    <w:rsid w:val="009F78F1"/>
+    <w:pPr>
+      <w:outlineLvl w:val="9"/>
+    </w:pPr>
+    <w:rPr>
+      <w:lang w:eastAsia="es-CL"/>
+    </w:rPr>
+  </w:style>
+  <w:style w:type="paragraph" w:styleId="TDC1">
+    <w:name w:val="toc 1"/>
+    <w:basedOn w:val="Normal"/>
+    <w:next w:val="Normal"/>
+    <w:autoRedefine/>
+    <w:uiPriority w:val="39"/>
+    <w:unhideWhenUsed/>
+    <w:rsid w:val="009F78F1"/>
+    <w:pPr>
+      <w:spacing w:after="100"/>
+    </w:pPr>
+  </w:style>
+  <w:style w:type="paragraph" w:styleId="TDC2">
+    <w:name w:val="toc 2"/>
+    <w:basedOn w:val="Normal"/>
+    <w:next w:val="Normal"/>
+    <w:autoRedefine/>
+    <w:uiPriority w:val="39"/>
+    <w:unhideWhenUsed/>
+    <w:rsid w:val="009F78F1"/>
+    <w:pPr>
+      <w:spacing w:after="100"/>
+      <w:ind w:left="220"/>
+    </w:pPr>
+  </w:style>
 </w:styles>
 </file>
 
@@ -1534,6 +2173,58 @@
     <w:pPr>
       <w:ind w:left="720"/>
       <w:contextualSpacing/>
+    </w:pPr>
+  </w:style>
+  <w:style w:type="character" w:styleId="Hipervnculo">
+    <w:name w:val="Hyperlink"/>
+    <w:basedOn w:val="Fuentedeprrafopredeter"/>
+    <w:uiPriority w:val="99"/>
+    <w:unhideWhenUsed/>
+    <w:rsid w:val="001B37E9"/>
+    <w:rPr>
+      <w:color w:val="0000FF" w:themeColor="hyperlink"/>
+      <w:u w:val="single"/>
+    </w:rPr>
+  </w:style>
+  <w:style w:type="paragraph" w:styleId="TtulodeTDC">
+    <w:name w:val="TOC Heading"/>
+    <w:basedOn w:val="Ttulo1"/>
+    <w:next w:val="Normal"/>
+    <w:uiPriority w:val="39"/>
+    <w:semiHidden/>
+    <w:unhideWhenUsed/>
+    <w:qFormat/>
+    <w:rsid w:val="009F78F1"/>
+    <w:pPr>
+      <w:outlineLvl w:val="9"/>
+    </w:pPr>
+    <w:rPr>
+      <w:lang w:eastAsia="es-CL"/>
+    </w:rPr>
+  </w:style>
+  <w:style w:type="paragraph" w:styleId="TDC1">
+    <w:name w:val="toc 1"/>
+    <w:basedOn w:val="Normal"/>
+    <w:next w:val="Normal"/>
+    <w:autoRedefine/>
+    <w:uiPriority w:val="39"/>
+    <w:unhideWhenUsed/>
+    <w:rsid w:val="009F78F1"/>
+    <w:pPr>
+      <w:spacing w:after="100"/>
+    </w:pPr>
+  </w:style>
+  <w:style w:type="paragraph" w:styleId="TDC2">
+    <w:name w:val="toc 2"/>
+    <w:basedOn w:val="Normal"/>
+    <w:next w:val="Normal"/>
+    <w:autoRedefine/>
+    <w:uiPriority w:val="39"/>
+    <w:unhideWhenUsed/>
+    <w:rsid w:val="009F78F1"/>
+    <w:pPr>
+      <w:spacing w:after="100"/>
+      <w:ind w:left="220"/>
     </w:pPr>
   </w:style>
 </w:styles>
@@ -1822,4 +2513,16 @@
   <a:objectDefaults/>
   <a:extraClrSchemeLst/>
 </a:theme>
+</file>
+
+<file path=customXml/item1.xml><?xml version="1.0" encoding="utf-8"?>
+<b:Sources xmlns:b="http://schemas.openxmlformats.org/officeDocument/2006/bibliography" xmlns="http://schemas.openxmlformats.org/officeDocument/2006/bibliography" SelectedStyle="\APA.XSL" StyleName="APA"/>
+</file>
+
+<file path=customXml/itemProps1.xml><?xml version="1.0" encoding="utf-8"?>
+<ds:datastoreItem xmlns:ds="http://schemas.openxmlformats.org/officeDocument/2006/customXml" ds:itemID="{5FFADD8E-783D-4C31-BFA2-9DEFB759EFAF}">
+  <ds:schemaRefs>
+    <ds:schemaRef ds:uri="http://schemas.openxmlformats.org/officeDocument/2006/bibliography"/>
+  </ds:schemaRefs>
+</ds:datastoreItem>
 </file>
</xml_diff>

<commit_message>
se agrega cambio al system properties
</commit_message>
<xml_diff>
--- a/branches/vidacamara_1/docs/instalacion/documento-de-instalacion.docx
+++ b/branches/vidacamara_1/docs/instalacion/documento-de-instalacion.docx
@@ -807,6 +807,93 @@
     </w:p>
     <w:p>
       <w:pPr>
+        <w:ind w:left="708"/>
+        <w:rPr>
+          <w:rStyle w:val="nfasis"/>
+          <w:i w:val="0"/>
+        </w:rPr>
+      </w:pPr>
+      <w:r>
+        <w:rPr>
+          <w:rStyle w:val="nfasis"/>
+          <w:i w:val="0"/>
+        </w:rPr>
+        <w:t xml:space="preserve">Dentro del tag </w:t>
+      </w:r>
+      <w:r>
+        <w:rPr>
+          <w:rStyle w:val="nfasis"/>
+          <w:i w:val="0"/>
+        </w:rPr>
+        <w:t xml:space="preserve"> </w:t>
+      </w:r>
+      <w:r>
+        <w:rPr>
+          <w:rStyle w:val="nfasis"/>
+          <w:b/>
+          <w:i w:val="0"/>
+        </w:rPr>
+        <w:t xml:space="preserve">&lt;server xmlns="urn:jboss:domain:1.2"&gt;  </w:t>
+      </w:r>
+      <w:r>
+        <w:rPr>
+          <w:rStyle w:val="nfasis"/>
+          <w:i w:val="0"/>
+        </w:rPr>
+        <w:t>agregue el siguiente contenido:</w:t>
+      </w:r>
+    </w:p>
+    <w:p>
+      <w:pPr>
+        <w:ind w:left="708"/>
+        <w:rPr>
+          <w:rStyle w:val="nfasis"/>
+        </w:rPr>
+      </w:pPr>
+      <w:r>
+        <w:rPr>
+          <w:rStyle w:val="nfasis"/>
+        </w:rPr>
+        <w:t>&lt;system-properties&gt;</w:t>
+      </w:r>
+    </w:p>
+    <w:p>
+      <w:pPr>
+        <w:ind w:left="708"/>
+        <w:rPr>
+          <w:rStyle w:val="nfasis"/>
+        </w:rPr>
+      </w:pPr>
+      <w:r>
+        <w:rPr>
+          <w:rStyle w:val="nfasis"/>
+        </w:rPr>
+        <w:tab/>
+      </w:r>
+      <w:r>
+        <w:rPr>
+          <w:rStyle w:val="nfasis"/>
+        </w:rPr>
+        <w:tab/>
+        <w:t>&lt;property name="org.apache.tomcat.util.http.Parameters.MAX_COUNT" value="5000"/&gt;</w:t>
+      </w:r>
+    </w:p>
+    <w:p>
+      <w:pPr>
+        <w:ind w:left="708"/>
+        <w:rPr>
+          <w:rStyle w:val="nfasis"/>
+        </w:rPr>
+      </w:pPr>
+      <w:r>
+        <w:rPr>
+          <w:rStyle w:val="nfasis"/>
+        </w:rPr>
+        <w:t>&lt;/system-properties&gt;</w:t>
+      </w:r>
+    </w:p>
+    <w:p>
+      <w:pPr>
         <w:pStyle w:val="Prrafodelista"/>
         <w:numPr>
           <w:ilvl w:val="0"/>
@@ -1082,7 +1169,7 @@
             <w:rPr>
               <w:noProof/>
             </w:rPr>
-            <w:t>1</w:t>
+            <w:t>4</w:t>
           </w:r>
         </w:fldSimple>
       </w:p>

</xml_diff>